<commit_message>
upload completed Restaurant project
</commit_message>
<xml_diff>
--- a/OOP/InheritanceExercise/02. CSharp-OOP-Inheritance-Exercise.docx
+++ b/OOP/InheritanceExercise/02. CSharp-OOP-Inheritance-Exercise.docx
@@ -5240,8 +5240,24 @@
           <w:color w:val="000000"/>
           <w:szCs w:val="19"/>
         </w:rPr>
-        <w:t>string name, decimal price, double milliliters</w:t>
-      </w:r>
+        <w:t xml:space="preserve">string name, decimal price, </w:t>
+      </w:r>
+      <w:bookmarkStart w:id="15" w:name="OLE_LINK16"/>
+      <w:bookmarkStart w:id="16" w:name="OLE_LINK17"/>
+      <w:bookmarkStart w:id="17" w:name="OLE_LINK18"/>
+      <w:r>
+        <w:rPr>
+          <w:rFonts w:ascii="Consolas" w:hAnsi="Consolas" w:cs="Consolas"/>
+          <w:b/>
+          <w:noProof/>
+          <w:color w:val="000000"/>
+          <w:szCs w:val="19"/>
+        </w:rPr>
+        <w:t>double milliliters</w:t>
+      </w:r>
+      <w:bookmarkEnd w:id="15"/>
+      <w:bookmarkEnd w:id="16"/>
+      <w:bookmarkEnd w:id="17"/>
     </w:p>
     <w:p>
       <w:pPr>
@@ -5522,8 +5538,19 @@
           <w:noProof/>
           <w:szCs w:val="19"/>
         </w:rPr>
-        <w:t>double CoffeeMilliliters = 50</w:t>
-      </w:r>
+        <w:t xml:space="preserve">double </w:t>
+      </w:r>
+      <w:bookmarkStart w:id="18" w:name="OLE_LINK19"/>
+      <w:r>
+        <w:rPr>
+          <w:rFonts w:ascii="Consolas" w:hAnsi="Consolas" w:cs="Consolas"/>
+          <w:b/>
+          <w:noProof/>
+          <w:szCs w:val="19"/>
+        </w:rPr>
+        <w:t>CoffeeMilliliters = 50</w:t>
+      </w:r>
+      <w:bookmarkEnd w:id="18"/>
     </w:p>
     <w:p>
       <w:pPr>
@@ -5547,8 +5574,19 @@
           <w:noProof/>
           <w:szCs w:val="19"/>
         </w:rPr>
-        <w:t>decimal CoffeePrice = 3.50</w:t>
-      </w:r>
+        <w:t xml:space="preserve">decimal </w:t>
+      </w:r>
+      <w:bookmarkStart w:id="19" w:name="OLE_LINK20"/>
+      <w:r>
+        <w:rPr>
+          <w:rFonts w:ascii="Consolas" w:hAnsi="Consolas" w:cs="Consolas"/>
+          <w:b/>
+          <w:noProof/>
+          <w:szCs w:val="19"/>
+        </w:rPr>
+        <w:t>CoffeePrice = 3.50</w:t>
+      </w:r>
+      <w:bookmarkEnd w:id="19"/>
     </w:p>
     <w:p>
       <w:pPr>
@@ -7835,7 +7873,7 @@
                               <w:szCs w:val="17"/>
                             </w:rPr>
                           </w:pPr>
-                          <w:bookmarkStart w:id="15" w:name="_Hlk24191091"/>
+                          <w:bookmarkStart w:id="20" w:name="_Hlk24191091"/>
                           <w:r>
                             <w:rPr>
                               <w:sz w:val="17"/>
@@ -7962,7 +8000,7 @@
                             <w:t>.</w:t>
                           </w:r>
                         </w:p>
-                        <w:bookmarkEnd w:id="15"/>
+                        <w:bookmarkEnd w:id="20"/>
                         <w:p>
                           <w:pPr>
                             <w:spacing w:line="240" w:lineRule="auto"/>
@@ -8553,7 +8591,7 @@
                         <w:szCs w:val="17"/>
                       </w:rPr>
                     </w:pPr>
-                    <w:bookmarkStart w:id="16" w:name="_Hlk24191091"/>
+                    <w:bookmarkStart w:id="21" w:name="_Hlk24191091"/>
                     <w:r>
                       <w:rPr>
                         <w:sz w:val="17"/>
@@ -8680,7 +8718,7 @@
                       <w:t>.</w:t>
                     </w:r>
                   </w:p>
-                  <w:bookmarkEnd w:id="16"/>
+                  <w:bookmarkEnd w:id="21"/>
                   <w:p>
                     <w:pPr>
                       <w:spacing w:line="240" w:lineRule="auto"/>

</xml_diff>